<commit_message>
Added rendering stage to README
</commit_message>
<xml_diff>
--- a/Radiosity_README.docx
+++ b/Radiosity_README.docx
@@ -326,27 +326,14 @@
             <w:r>
               <w:t>(</w:t>
             </w:r>
-            <w:r>
-              <w:fldChar w:fldCharType="begin"/>
-            </w:r>
-            <w:r>
-              <w:instrText xml:space="preserve"> SEQ Eq \* MERGEFORMAT </w:instrText>
-            </w:r>
-            <w:r>
-              <w:fldChar w:fldCharType="separate"/>
-            </w:r>
-            <w:r>
-              <w:rPr>
-                <w:noProof/>
-              </w:rPr>
-              <w:t>1</w:t>
-            </w:r>
-            <w:r>
-              <w:rPr>
-                <w:noProof/>
-              </w:rPr>
-              <w:fldChar w:fldCharType="end"/>
-            </w:r>
+            <w:fldSimple w:instr=" SEQ Eq \* MERGEFORMAT ">
+              <w:r>
+                <w:rPr>
+                  <w:noProof/>
+                </w:rPr>
+                <w:t>1</w:t>
+              </w:r>
+            </w:fldSimple>
             <w:r>
               <w:t>)</w:t>
             </w:r>
@@ -402,7 +389,7 @@
                     </pic:cNvPicPr>
                   </pic:nvPicPr>
                   <pic:blipFill>
-                    <a:blip r:embed="rId6" cstate="print">
+                    <a:blip r:embed="rId7" cstate="print">
                       <a:extLst>
                         <a:ext uri="{28A0092B-C50C-407E-A947-70E740481C1C}">
                           <a14:useLocalDpi xmlns:a14="http://schemas.microsoft.com/office/drawing/2010/main" val="0"/>
@@ -709,27 +696,14 @@
             <w:r>
               <w:t>(</w:t>
             </w:r>
-            <w:r>
-              <w:fldChar w:fldCharType="begin"/>
-            </w:r>
-            <w:r>
-              <w:instrText xml:space="preserve"> SEQ Eq \* MERGEFORMAT </w:instrText>
-            </w:r>
-            <w:r>
-              <w:fldChar w:fldCharType="separate"/>
-            </w:r>
-            <w:r>
-              <w:rPr>
-                <w:noProof/>
-              </w:rPr>
-              <w:t>2</w:t>
-            </w:r>
-            <w:r>
-              <w:rPr>
-                <w:noProof/>
-              </w:rPr>
-              <w:fldChar w:fldCharType="end"/>
-            </w:r>
+            <w:fldSimple w:instr=" SEQ Eq \* MERGEFORMAT ">
+              <w:r>
+                <w:rPr>
+                  <w:noProof/>
+                </w:rPr>
+                <w:t>2</w:t>
+              </w:r>
+            </w:fldSimple>
             <w:r>
               <w:t>)</w:t>
             </w:r>
@@ -754,21 +728,7 @@
         <w:rPr>
           <w:rFonts w:eastAsiaTheme="minorEastAsia"/>
         </w:rPr>
-        <w:t xml:space="preserve">The </w:t>
-      </w:r>
-      <w:proofErr w:type="spellStart"/>
-      <w:r>
-        <w:rPr>
-          <w:rFonts w:eastAsiaTheme="minorEastAsia"/>
-        </w:rPr>
-        <w:t>basis</w:t>
-      </w:r>
-      <w:proofErr w:type="spellEnd"/>
-      <w:r>
-        <w:rPr>
-          <w:rFonts w:eastAsiaTheme="minorEastAsia"/>
-        </w:rPr>
-        <w:t xml:space="preserve"> functions </w:t>
+        <w:t xml:space="preserve">The basis functions </w:t>
       </w:r>
       <m:oMath>
         <m:sSub>
@@ -1134,27 +1094,14 @@
             <w:r>
               <w:t>(</w:t>
             </w:r>
-            <w:r>
-              <w:fldChar w:fldCharType="begin"/>
-            </w:r>
-            <w:r>
-              <w:instrText xml:space="preserve"> SEQ Eq \* MERGEFORMAT </w:instrText>
-            </w:r>
-            <w:r>
-              <w:fldChar w:fldCharType="separate"/>
-            </w:r>
-            <w:r>
-              <w:rPr>
-                <w:noProof/>
-              </w:rPr>
-              <w:t>3</w:t>
-            </w:r>
-            <w:r>
-              <w:rPr>
-                <w:noProof/>
-              </w:rPr>
-              <w:fldChar w:fldCharType="end"/>
-            </w:r>
+            <w:fldSimple w:instr=" SEQ Eq \* MERGEFORMAT ">
+              <w:r>
+                <w:rPr>
+                  <w:noProof/>
+                </w:rPr>
+                <w:t>3</w:t>
+              </w:r>
+            </w:fldSimple>
             <w:r>
               <w:t>)</w:t>
             </w:r>
@@ -1734,27 +1681,14 @@
             <w:r>
               <w:t>(</w:t>
             </w:r>
-            <w:r>
-              <w:fldChar w:fldCharType="begin"/>
-            </w:r>
-            <w:r>
-              <w:instrText xml:space="preserve"> SEQ Eq \* MERGEFORMAT </w:instrText>
-            </w:r>
-            <w:r>
-              <w:fldChar w:fldCharType="separate"/>
-            </w:r>
-            <w:r>
-              <w:rPr>
-                <w:noProof/>
-              </w:rPr>
-              <w:t>4</w:t>
-            </w:r>
-            <w:r>
-              <w:rPr>
-                <w:noProof/>
-              </w:rPr>
-              <w:fldChar w:fldCharType="end"/>
-            </w:r>
+            <w:fldSimple w:instr=" SEQ Eq \* MERGEFORMAT ">
+              <w:r>
+                <w:rPr>
+                  <w:noProof/>
+                </w:rPr>
+                <w:t>4</w:t>
+              </w:r>
+            </w:fldSimple>
             <w:r>
               <w:t>)</w:t>
             </w:r>
@@ -2316,27 +2250,14 @@
             <w:r>
               <w:t>(</w:t>
             </w:r>
-            <w:r>
-              <w:fldChar w:fldCharType="begin"/>
-            </w:r>
-            <w:r>
-              <w:instrText xml:space="preserve"> SEQ Eq \* MERGEFORMAT </w:instrText>
-            </w:r>
-            <w:r>
-              <w:fldChar w:fldCharType="separate"/>
-            </w:r>
-            <w:r>
-              <w:rPr>
-                <w:noProof/>
-              </w:rPr>
-              <w:t>5</w:t>
-            </w:r>
-            <w:r>
-              <w:rPr>
-                <w:noProof/>
-              </w:rPr>
-              <w:fldChar w:fldCharType="end"/>
-            </w:r>
+            <w:fldSimple w:instr=" SEQ Eq \* MERGEFORMAT ">
+              <w:r>
+                <w:rPr>
+                  <w:noProof/>
+                </w:rPr>
+                <w:t>5</w:t>
+              </w:r>
+            </w:fldSimple>
             <w:r>
               <w:t>)</w:t>
             </w:r>
@@ -3026,27 +2947,14 @@
             <w:r>
               <w:t>(</w:t>
             </w:r>
-            <w:r>
-              <w:fldChar w:fldCharType="begin"/>
-            </w:r>
-            <w:r>
-              <w:instrText xml:space="preserve"> SEQ Eq \* MERGEFORMAT </w:instrText>
-            </w:r>
-            <w:r>
-              <w:fldChar w:fldCharType="separate"/>
-            </w:r>
-            <w:r>
-              <w:rPr>
-                <w:noProof/>
-              </w:rPr>
-              <w:t>6</w:t>
-            </w:r>
-            <w:r>
-              <w:rPr>
-                <w:noProof/>
-              </w:rPr>
-              <w:fldChar w:fldCharType="end"/>
-            </w:r>
+            <w:fldSimple w:instr=" SEQ Eq \* MERGEFORMAT ">
+              <w:r>
+                <w:rPr>
+                  <w:noProof/>
+                </w:rPr>
+                <w:t>6</w:t>
+              </w:r>
+            </w:fldSimple>
             <w:r>
               <w:t>)</w:t>
             </w:r>
@@ -3694,27 +3602,14 @@
             <w:r>
               <w:t>(</w:t>
             </w:r>
-            <w:r>
-              <w:fldChar w:fldCharType="begin"/>
-            </w:r>
-            <w:r>
-              <w:instrText xml:space="preserve"> SEQ Eq \* MERGEFORMAT </w:instrText>
-            </w:r>
-            <w:r>
-              <w:fldChar w:fldCharType="separate"/>
-            </w:r>
-            <w:r>
-              <w:rPr>
-                <w:noProof/>
-              </w:rPr>
-              <w:t>7</w:t>
-            </w:r>
-            <w:r>
-              <w:rPr>
-                <w:noProof/>
-              </w:rPr>
-              <w:fldChar w:fldCharType="end"/>
-            </w:r>
+            <w:fldSimple w:instr=" SEQ Eq \* MERGEFORMAT ">
+              <w:r>
+                <w:rPr>
+                  <w:noProof/>
+                </w:rPr>
+                <w:t>7</w:t>
+              </w:r>
+            </w:fldSimple>
             <w:r>
               <w:t>)</w:t>
             </w:r>
@@ -3832,27 +3727,14 @@
             <w:r>
               <w:t>(</w:t>
             </w:r>
-            <w:r>
-              <w:fldChar w:fldCharType="begin"/>
-            </w:r>
-            <w:r>
-              <w:instrText xml:space="preserve"> SEQ Eq \* MERGEFORMAT </w:instrText>
-            </w:r>
-            <w:r>
-              <w:fldChar w:fldCharType="separate"/>
-            </w:r>
-            <w:r>
-              <w:rPr>
-                <w:noProof/>
-              </w:rPr>
-              <w:t>8</w:t>
-            </w:r>
-            <w:r>
-              <w:rPr>
-                <w:noProof/>
-              </w:rPr>
-              <w:fldChar w:fldCharType="end"/>
-            </w:r>
+            <w:fldSimple w:instr=" SEQ Eq \* MERGEFORMAT ">
+              <w:r>
+                <w:rPr>
+                  <w:noProof/>
+                </w:rPr>
+                <w:t>8</w:t>
+              </w:r>
+            </w:fldSimple>
             <w:r>
               <w:t>)</w:t>
             </w:r>
@@ -4315,27 +4197,14 @@
             <w:r>
               <w:t>(</w:t>
             </w:r>
-            <w:r>
-              <w:fldChar w:fldCharType="begin"/>
-            </w:r>
-            <w:r>
-              <w:instrText xml:space="preserve"> SEQ Eq \* MERGEFORMAT </w:instrText>
-            </w:r>
-            <w:r>
-              <w:fldChar w:fldCharType="separate"/>
-            </w:r>
-            <w:r>
-              <w:rPr>
-                <w:noProof/>
-              </w:rPr>
-              <w:t>9</w:t>
-            </w:r>
-            <w:r>
-              <w:rPr>
-                <w:noProof/>
-              </w:rPr>
-              <w:fldChar w:fldCharType="end"/>
-            </w:r>
+            <w:fldSimple w:instr=" SEQ Eq \* MERGEFORMAT ">
+              <w:r>
+                <w:rPr>
+                  <w:noProof/>
+                </w:rPr>
+                <w:t>9</w:t>
+              </w:r>
+            </w:fldSimple>
             <w:r>
               <w:t>)</w:t>
             </w:r>
@@ -4519,27 +4388,14 @@
             <w:r>
               <w:t>(</w:t>
             </w:r>
-            <w:r>
-              <w:fldChar w:fldCharType="begin"/>
-            </w:r>
-            <w:r>
-              <w:instrText xml:space="preserve"> SEQ Eq \* MERGEFORMAT </w:instrText>
-            </w:r>
-            <w:r>
-              <w:fldChar w:fldCharType="separate"/>
-            </w:r>
-            <w:r>
-              <w:rPr>
-                <w:noProof/>
-              </w:rPr>
-              <w:t>10</w:t>
-            </w:r>
-            <w:r>
-              <w:rPr>
-                <w:noProof/>
-              </w:rPr>
-              <w:fldChar w:fldCharType="end"/>
-            </w:r>
+            <w:fldSimple w:instr=" SEQ Eq \* MERGEFORMAT ">
+              <w:r>
+                <w:rPr>
+                  <w:noProof/>
+                </w:rPr>
+                <w:t>10</w:t>
+              </w:r>
+            </w:fldSimple>
             <w:r>
               <w:t>)</w:t>
             </w:r>
@@ -4933,27 +4789,14 @@
             <w:r>
               <w:t>(</w:t>
             </w:r>
-            <w:r>
-              <w:fldChar w:fldCharType="begin"/>
-            </w:r>
-            <w:r>
-              <w:instrText xml:space="preserve"> SEQ Eq \* MERGEFORMAT </w:instrText>
-            </w:r>
-            <w:r>
-              <w:fldChar w:fldCharType="separate"/>
-            </w:r>
-            <w:r>
-              <w:rPr>
-                <w:noProof/>
-              </w:rPr>
-              <w:t>11</w:t>
-            </w:r>
-            <w:r>
-              <w:rPr>
-                <w:noProof/>
-              </w:rPr>
-              <w:fldChar w:fldCharType="end"/>
-            </w:r>
+            <w:fldSimple w:instr=" SEQ Eq \* MERGEFORMAT ">
+              <w:r>
+                <w:rPr>
+                  <w:noProof/>
+                </w:rPr>
+                <w:t>11</w:t>
+              </w:r>
+            </w:fldSimple>
             <w:r>
               <w:t>)</w:t>
             </w:r>
@@ -5171,27 +5014,14 @@
             <w:r>
               <w:t>(</w:t>
             </w:r>
-            <w:r>
-              <w:fldChar w:fldCharType="begin"/>
-            </w:r>
-            <w:r>
-              <w:instrText xml:space="preserve"> SEQ Eq \* MERGEFORMAT </w:instrText>
-            </w:r>
-            <w:r>
-              <w:fldChar w:fldCharType="separate"/>
-            </w:r>
-            <w:r>
-              <w:rPr>
-                <w:noProof/>
-              </w:rPr>
-              <w:t>12</w:t>
-            </w:r>
-            <w:r>
-              <w:rPr>
-                <w:noProof/>
-              </w:rPr>
-              <w:fldChar w:fldCharType="end"/>
-            </w:r>
+            <w:fldSimple w:instr=" SEQ Eq \* MERGEFORMAT ">
+              <w:r>
+                <w:rPr>
+                  <w:noProof/>
+                </w:rPr>
+                <w:t>12</w:t>
+              </w:r>
+            </w:fldSimple>
             <w:r>
               <w:t>)</w:t>
             </w:r>
@@ -5427,27 +5257,14 @@
             <w:r>
               <w:t>(</w:t>
             </w:r>
-            <w:r>
-              <w:fldChar w:fldCharType="begin"/>
-            </w:r>
-            <w:r>
-              <w:instrText xml:space="preserve"> SEQ Eq \* MERGEFORMAT </w:instrText>
-            </w:r>
-            <w:r>
-              <w:fldChar w:fldCharType="separate"/>
-            </w:r>
-            <w:r>
-              <w:rPr>
-                <w:noProof/>
-              </w:rPr>
-              <w:t>13</w:t>
-            </w:r>
-            <w:r>
-              <w:rPr>
-                <w:noProof/>
-              </w:rPr>
-              <w:fldChar w:fldCharType="end"/>
-            </w:r>
+            <w:fldSimple w:instr=" SEQ Eq \* MERGEFORMAT ">
+              <w:r>
+                <w:rPr>
+                  <w:noProof/>
+                </w:rPr>
+                <w:t>13</w:t>
+              </w:r>
+            </w:fldSimple>
             <w:r>
               <w:t>)</w:t>
             </w:r>
@@ -6102,27 +5919,14 @@
             <w:r>
               <w:t>(</w:t>
             </w:r>
-            <w:r>
-              <w:fldChar w:fldCharType="begin"/>
-            </w:r>
-            <w:r>
-              <w:instrText xml:space="preserve"> SEQ Eq \* MERGEFORMAT </w:instrText>
-            </w:r>
-            <w:r>
-              <w:fldChar w:fldCharType="separate"/>
-            </w:r>
-            <w:r>
-              <w:rPr>
-                <w:noProof/>
-              </w:rPr>
-              <w:t>14</w:t>
-            </w:r>
-            <w:r>
-              <w:rPr>
-                <w:noProof/>
-              </w:rPr>
-              <w:fldChar w:fldCharType="end"/>
-            </w:r>
+            <w:fldSimple w:instr=" SEQ Eq \* MERGEFORMAT ">
+              <w:r>
+                <w:rPr>
+                  <w:noProof/>
+                </w:rPr>
+                <w:t>14</w:t>
+              </w:r>
+            </w:fldSimple>
             <w:r>
               <w:t>)</w:t>
             </w:r>
@@ -6640,27 +6444,14 @@
             <w:r>
               <w:t>(</w:t>
             </w:r>
-            <w:r>
-              <w:fldChar w:fldCharType="begin"/>
-            </w:r>
-            <w:r>
-              <w:instrText xml:space="preserve"> SEQ Eq \* MERGEFORMAT </w:instrText>
-            </w:r>
-            <w:r>
-              <w:fldChar w:fldCharType="separate"/>
-            </w:r>
-            <w:r>
-              <w:rPr>
-                <w:noProof/>
-              </w:rPr>
-              <w:t>15</w:t>
-            </w:r>
-            <w:r>
-              <w:rPr>
-                <w:noProof/>
-              </w:rPr>
-              <w:fldChar w:fldCharType="end"/>
-            </w:r>
+            <w:fldSimple w:instr=" SEQ Eq \* MERGEFORMAT ">
+              <w:r>
+                <w:rPr>
+                  <w:noProof/>
+                </w:rPr>
+                <w:t>15</w:t>
+              </w:r>
+            </w:fldSimple>
             <w:r>
               <w:t>)</w:t>
             </w:r>
@@ -7241,27 +7032,14 @@
             <w:r>
               <w:t>(</w:t>
             </w:r>
-            <w:r>
-              <w:fldChar w:fldCharType="begin"/>
-            </w:r>
-            <w:r>
-              <w:instrText xml:space="preserve"> SEQ Eq \* MERGEFORMAT </w:instrText>
-            </w:r>
-            <w:r>
-              <w:fldChar w:fldCharType="separate"/>
-            </w:r>
-            <w:r>
-              <w:rPr>
-                <w:noProof/>
-              </w:rPr>
-              <w:t>16</w:t>
-            </w:r>
-            <w:r>
-              <w:rPr>
-                <w:noProof/>
-              </w:rPr>
-              <w:fldChar w:fldCharType="end"/>
-            </w:r>
+            <w:fldSimple w:instr=" SEQ Eq \* MERGEFORMAT ">
+              <w:r>
+                <w:rPr>
+                  <w:noProof/>
+                </w:rPr>
+                <w:t>16</w:t>
+              </w:r>
+            </w:fldSimple>
             <w:r>
               <w:t>)</w:t>
             </w:r>
@@ -7549,27 +7327,14 @@
             <w:r>
               <w:t>(</w:t>
             </w:r>
-            <w:r>
-              <w:fldChar w:fldCharType="begin"/>
-            </w:r>
-            <w:r>
-              <w:instrText xml:space="preserve"> SEQ Eq \* MERGEFORMAT </w:instrText>
-            </w:r>
-            <w:r>
-              <w:fldChar w:fldCharType="separate"/>
-            </w:r>
-            <w:r>
-              <w:rPr>
-                <w:noProof/>
-              </w:rPr>
-              <w:t>17</w:t>
-            </w:r>
-            <w:r>
-              <w:rPr>
-                <w:noProof/>
-              </w:rPr>
-              <w:fldChar w:fldCharType="end"/>
-            </w:r>
+            <w:fldSimple w:instr=" SEQ Eq \* MERGEFORMAT ">
+              <w:r>
+                <w:rPr>
+                  <w:noProof/>
+                </w:rPr>
+                <w:t>17</w:t>
+              </w:r>
+            </w:fldSimple>
             <w:r>
               <w:t>)</w:t>
             </w:r>
@@ -8092,27 +7857,14 @@
             <w:r>
               <w:t>(</w:t>
             </w:r>
-            <w:r>
-              <w:fldChar w:fldCharType="begin"/>
-            </w:r>
-            <w:r>
-              <w:instrText xml:space="preserve"> SEQ Eq \* MERGEFORMAT </w:instrText>
-            </w:r>
-            <w:r>
-              <w:fldChar w:fldCharType="separate"/>
-            </w:r>
-            <w:r>
-              <w:rPr>
-                <w:noProof/>
-              </w:rPr>
-              <w:t>18</w:t>
-            </w:r>
-            <w:r>
-              <w:rPr>
-                <w:noProof/>
-              </w:rPr>
-              <w:fldChar w:fldCharType="end"/>
-            </w:r>
+            <w:fldSimple w:instr=" SEQ Eq \* MERGEFORMAT ">
+              <w:r>
+                <w:rPr>
+                  <w:noProof/>
+                </w:rPr>
+                <w:t>18</w:t>
+              </w:r>
+            </w:fldSimple>
             <w:r>
               <w:t>)</w:t>
             </w:r>
@@ -8450,27 +8202,14 @@
             <w:r>
               <w:t>(</w:t>
             </w:r>
-            <w:r>
-              <w:fldChar w:fldCharType="begin"/>
-            </w:r>
-            <w:r>
-              <w:instrText xml:space="preserve"> SEQ Eq \* MERGEFORMAT </w:instrText>
-            </w:r>
-            <w:r>
-              <w:fldChar w:fldCharType="separate"/>
-            </w:r>
-            <w:r>
-              <w:rPr>
-                <w:noProof/>
-              </w:rPr>
-              <w:t>19</w:t>
-            </w:r>
-            <w:r>
-              <w:rPr>
-                <w:noProof/>
-              </w:rPr>
-              <w:fldChar w:fldCharType="end"/>
-            </w:r>
+            <w:fldSimple w:instr=" SEQ Eq \* MERGEFORMAT ">
+              <w:r>
+                <w:rPr>
+                  <w:noProof/>
+                </w:rPr>
+                <w:t>19</w:t>
+              </w:r>
+            </w:fldSimple>
             <w:r>
               <w:t>)</w:t>
             </w:r>
@@ -8922,27 +8661,14 @@
             <w:r>
               <w:t>(</w:t>
             </w:r>
-            <w:r>
-              <w:fldChar w:fldCharType="begin"/>
-            </w:r>
-            <w:r>
-              <w:instrText xml:space="preserve"> SEQ Eq \* MERGEFORMAT </w:instrText>
-            </w:r>
-            <w:r>
-              <w:fldChar w:fldCharType="separate"/>
-            </w:r>
-            <w:r>
-              <w:rPr>
-                <w:noProof/>
-              </w:rPr>
-              <w:t>20</w:t>
-            </w:r>
-            <w:r>
-              <w:rPr>
-                <w:noProof/>
-              </w:rPr>
-              <w:fldChar w:fldCharType="end"/>
-            </w:r>
+            <w:fldSimple w:instr=" SEQ Eq \* MERGEFORMAT ">
+              <w:r>
+                <w:rPr>
+                  <w:noProof/>
+                </w:rPr>
+                <w:t>20</w:t>
+              </w:r>
+            </w:fldSimple>
             <w:r>
               <w:t>)</w:t>
             </w:r>
@@ -9458,27 +9184,14 @@
             <w:r>
               <w:t>(</w:t>
             </w:r>
-            <w:r>
-              <w:fldChar w:fldCharType="begin"/>
-            </w:r>
-            <w:r>
-              <w:instrText xml:space="preserve"> SEQ Eq \* MERGEFORMAT </w:instrText>
-            </w:r>
-            <w:r>
-              <w:fldChar w:fldCharType="separate"/>
-            </w:r>
-            <w:r>
-              <w:rPr>
-                <w:noProof/>
-              </w:rPr>
-              <w:t>21</w:t>
-            </w:r>
-            <w:r>
-              <w:rPr>
-                <w:noProof/>
-              </w:rPr>
-              <w:fldChar w:fldCharType="end"/>
-            </w:r>
+            <w:fldSimple w:instr=" SEQ Eq \* MERGEFORMAT ">
+              <w:r>
+                <w:rPr>
+                  <w:noProof/>
+                </w:rPr>
+                <w:t>21</w:t>
+              </w:r>
+            </w:fldSimple>
             <w:r>
               <w:t>)</w:t>
             </w:r>
@@ -9754,14 +9467,12 @@
         </w:rPr>
         <w:t xml:space="preserve">I set </w:t>
       </w:r>
-      <w:proofErr w:type="gramStart"/>
-      <w:r>
-        <w:rPr>
-          <w:rFonts w:eastAsiaTheme="minorEastAsia"/>
-        </w:rPr>
-        <w:t>an</w:t>
-      </w:r>
-      <w:proofErr w:type="gramEnd"/>
+      <w:r>
+        <w:rPr>
+          <w:rFonts w:eastAsiaTheme="minorEastAsia"/>
+        </w:rPr>
+        <w:t>a</w:t>
+      </w:r>
       <w:r>
         <w:rPr>
           <w:rFonts w:eastAsiaTheme="minorEastAsia"/>
@@ -10025,27 +9736,14 @@
             <w:r>
               <w:t>(</w:t>
             </w:r>
-            <w:r>
-              <w:fldChar w:fldCharType="begin"/>
-            </w:r>
-            <w:r>
-              <w:instrText xml:space="preserve"> SEQ Eq \* MERGEFORMAT </w:instrText>
-            </w:r>
-            <w:r>
-              <w:fldChar w:fldCharType="separate"/>
-            </w:r>
-            <w:r>
-              <w:rPr>
-                <w:noProof/>
-              </w:rPr>
-              <w:t>22</w:t>
-            </w:r>
-            <w:r>
-              <w:rPr>
-                <w:noProof/>
-              </w:rPr>
-              <w:fldChar w:fldCharType="end"/>
-            </w:r>
+            <w:fldSimple w:instr=" SEQ Eq \* MERGEFORMAT ">
+              <w:r>
+                <w:rPr>
+                  <w:noProof/>
+                </w:rPr>
+                <w:t>22</w:t>
+              </w:r>
+            </w:fldSimple>
             <w:r>
               <w:t>)</w:t>
             </w:r>
@@ -10239,7 +9937,19 @@
         <w:rPr>
           <w:rFonts w:eastAsiaTheme="minorEastAsia"/>
         </w:rPr>
-        <w:t>can be seen in the next image:</w:t>
+        <w:t>can be seen in the next image</w:t>
+      </w:r>
+      <w:r>
+        <w:rPr>
+          <w:rFonts w:eastAsiaTheme="minorEastAsia"/>
+        </w:rPr>
+        <w:t xml:space="preserve"> (NOTE: it is possible that the values cannot be seen because they are relatively low values, but that is good because the sum of each row needs to be less than one to make the system converge)</w:t>
+      </w:r>
+      <w:r>
+        <w:rPr>
+          <w:rFonts w:eastAsiaTheme="minorEastAsia"/>
+        </w:rPr>
+        <w:t>:</w:t>
       </w:r>
     </w:p>
     <w:p>
@@ -10279,7 +9989,7 @@
                     </pic:cNvPicPr>
                   </pic:nvPicPr>
                   <pic:blipFill>
-                    <a:blip r:embed="rId7">
+                    <a:blip r:embed="rId8">
                       <a:extLst>
                         <a:ext uri="{28A0092B-C50C-407E-A947-70E740481C1C}">
                           <a14:useLocalDpi xmlns:a14="http://schemas.microsoft.com/office/drawing/2010/main" val="0"/>
@@ -10316,13 +10026,6 @@
           </wp:anchor>
         </w:drawing>
       </w:r>
-    </w:p>
-    <w:p>
-      <w:pPr>
-        <w:rPr>
-          <w:rFonts w:eastAsiaTheme="minorEastAsia"/>
-        </w:rPr>
-      </w:pPr>
     </w:p>
     <w:p>
       <w:pPr>
@@ -10527,27 +10230,14 @@
             <w:r>
               <w:t>(</w:t>
             </w:r>
-            <w:r>
-              <w:fldChar w:fldCharType="begin"/>
-            </w:r>
-            <w:r>
-              <w:instrText xml:space="preserve"> SEQ Eq \* MERGEFORMAT </w:instrText>
-            </w:r>
-            <w:r>
-              <w:fldChar w:fldCharType="separate"/>
-            </w:r>
-            <w:r>
-              <w:rPr>
-                <w:noProof/>
-              </w:rPr>
-              <w:t>23</w:t>
-            </w:r>
-            <w:r>
-              <w:rPr>
-                <w:noProof/>
-              </w:rPr>
-              <w:fldChar w:fldCharType="end"/>
-            </w:r>
+            <w:fldSimple w:instr=" SEQ Eq \* MERGEFORMAT ">
+              <w:r>
+                <w:rPr>
+                  <w:noProof/>
+                </w:rPr>
+                <w:t>23</w:t>
+              </w:r>
+            </w:fldSimple>
             <w:r>
               <w:t>)</w:t>
             </w:r>
@@ -10641,27 +10331,14 @@
             <w:r>
               <w:t>(</w:t>
             </w:r>
-            <w:r>
-              <w:fldChar w:fldCharType="begin"/>
-            </w:r>
-            <w:r>
-              <w:instrText xml:space="preserve"> SEQ Eq \* MERGEFORMAT </w:instrText>
-            </w:r>
-            <w:r>
-              <w:fldChar w:fldCharType="separate"/>
-            </w:r>
-            <w:r>
-              <w:rPr>
-                <w:noProof/>
-              </w:rPr>
-              <w:t>24</w:t>
-            </w:r>
-            <w:r>
-              <w:rPr>
-                <w:noProof/>
-              </w:rPr>
-              <w:fldChar w:fldCharType="end"/>
-            </w:r>
+            <w:fldSimple w:instr=" SEQ Eq \* MERGEFORMAT ">
+              <w:r>
+                <w:rPr>
+                  <w:noProof/>
+                </w:rPr>
+                <w:t>24</w:t>
+              </w:r>
+            </w:fldSimple>
             <w:r>
               <w:t>)</w:t>
             </w:r>
@@ -10740,7 +10417,7 @@
                     </pic:cNvPicPr>
                   </pic:nvPicPr>
                   <pic:blipFill>
-                    <a:blip r:embed="rId8">
+                    <a:blip r:embed="rId9">
                       <a:extLst>
                         <a:ext uri="{28A0092B-C50C-407E-A947-70E740481C1C}">
                           <a14:useLocalDpi xmlns:a14="http://schemas.microsoft.com/office/drawing/2010/main" val="0"/>
@@ -10962,7 +10639,7 @@
                     </pic:cNvPicPr>
                   </pic:nvPicPr>
                   <pic:blipFill>
-                    <a:blip r:embed="rId9">
+                    <a:blip r:embed="rId10">
                       <a:extLst>
                         <a:ext uri="{28A0092B-C50C-407E-A947-70E740481C1C}">
                           <a14:useLocalDpi xmlns:a14="http://schemas.microsoft.com/office/drawing/2010/main" val="0"/>
@@ -11101,7 +10778,19 @@
         <w:rPr>
           <w:rFonts w:eastAsiaTheme="minorEastAsia"/>
         </w:rPr>
-        <w:t>The matrix K is diagonally dominant; thus, it is well suited to iterative methods as Gauss-Seidel, which is the method I use to solve the system of linear equations.</w:t>
+        <w:t>The matrix K is diagonally dominant; thus, it is well suited to iterative methods as Gauss-Seidel, which is the method I use</w:t>
+      </w:r>
+      <w:r>
+        <w:rPr>
+          <w:rFonts w:eastAsiaTheme="minorEastAsia"/>
+        </w:rPr>
+        <w:t>d</w:t>
+      </w:r>
+      <w:r>
+        <w:rPr>
+          <w:rFonts w:eastAsiaTheme="minorEastAsia"/>
+        </w:rPr>
+        <w:t xml:space="preserve"> to solve the system of linear equations.</w:t>
       </w:r>
     </w:p>
     <w:p>
@@ -11296,21 +10985,29 @@
         <w:rPr>
           <w:rFonts w:eastAsiaTheme="minorEastAsia"/>
         </w:rPr>
-        <w:t xml:space="preserve">To render an image the discretized radiosity information is </w:t>
-      </w:r>
-    </w:p>
-    <w:p>
-      <w:pPr>
-        <w:rPr>
-          <w:rFonts w:eastAsiaTheme="minorEastAsia"/>
-        </w:rPr>
-      </w:pPr>
-      <w:r>
-        <w:rPr>
-          <w:rFonts w:eastAsiaTheme="minorEastAsia"/>
-        </w:rPr>
-        <w:t>This bilinear interpolation of radiosities insures first order continuity at patch edges. In order to perform the interpolation, radiosity values must be transferred from the patches themselves to each vertex of the patches.</w:t>
-      </w:r>
+        <w:t xml:space="preserve">Once the radiosity values </w:t>
+      </w:r>
+      <m:oMath>
+        <m:r>
+          <w:rPr>
+            <w:rFonts w:ascii="Cambria Math" w:eastAsiaTheme="minorEastAsia" w:hAnsi="Cambria Math"/>
+          </w:rPr>
+          <m:t>B</m:t>
+        </m:r>
+      </m:oMath>
+      <w:r>
+        <w:rPr>
+          <w:rFonts w:eastAsiaTheme="minorEastAsia"/>
+        </w:rPr>
+        <w:t xml:space="preserve"> are known, I pass that information to vertex colors for each quadrilateral as shown in the next image: </w:t>
+      </w:r>
+    </w:p>
+    <w:p>
+      <w:pPr>
+        <w:rPr>
+          <w:rFonts w:eastAsiaTheme="minorEastAsia"/>
+        </w:rPr>
+      </w:pPr>
     </w:p>
     <w:p>
       <w:pPr>
@@ -11324,13 +11021,13 @@
           <w:noProof/>
         </w:rPr>
         <w:drawing>
-          <wp:anchor distT="0" distB="0" distL="114300" distR="114300" simplePos="0" relativeHeight="251671552" behindDoc="0" locked="0" layoutInCell="1" allowOverlap="1" wp14:anchorId="48C420A1" wp14:editId="6729E43D">
+          <wp:anchor distT="0" distB="0" distL="114300" distR="114300" simplePos="0" relativeHeight="251671552" behindDoc="0" locked="0" layoutInCell="1" allowOverlap="1" wp14:anchorId="48C420A1" wp14:editId="17C59D30">
             <wp:simplePos x="0" y="0"/>
             <wp:positionH relativeFrom="margin">
-              <wp:align>center</wp:align>
+              <wp:posOffset>1349087</wp:posOffset>
             </wp:positionH>
             <wp:positionV relativeFrom="paragraph">
-              <wp:posOffset>7274</wp:posOffset>
+              <wp:posOffset>7389</wp:posOffset>
             </wp:positionV>
             <wp:extent cx="3307715" cy="4737735"/>
             <wp:effectExtent l="0" t="0" r="6985" b="5715"/>
@@ -11349,7 +11046,7 @@
                     </pic:cNvPicPr>
                   </pic:nvPicPr>
                   <pic:blipFill>
-                    <a:blip r:embed="rId10">
+                    <a:blip r:embed="rId11">
                       <a:extLst>
                         <a:ext uri="{28A0092B-C50C-407E-A947-70E740481C1C}">
                           <a14:useLocalDpi xmlns:a14="http://schemas.microsoft.com/office/drawing/2010/main" val="0"/>
@@ -11505,12 +11202,31 @@
           <w:rFonts w:eastAsiaTheme="minorEastAsia"/>
         </w:rPr>
       </w:pPr>
+    </w:p>
+    <w:p>
+      <w:pPr>
+        <w:rPr>
+          <w:rFonts w:eastAsiaTheme="minorEastAsia"/>
+        </w:rPr>
+      </w:pPr>
       <w:r>
         <w:rPr>
           <w:rFonts w:eastAsiaTheme="minorEastAsia"/>
         </w:rPr>
         <w:lastRenderedPageBreak/>
-        <w:t>The radiosity solution is view-independent, therefore changing the view position does not need a new computation of radiosities nor form factors.</w:t>
+        <w:t xml:space="preserve">The vertex values are used to bilinearly interpolate vertex </w:t>
+      </w:r>
+      <w:r>
+        <w:rPr>
+          <w:rFonts w:eastAsiaTheme="minorEastAsia"/>
+        </w:rPr>
+        <w:t>colors when</w:t>
+      </w:r>
+      <w:r>
+        <w:rPr>
+          <w:rFonts w:eastAsiaTheme="minorEastAsia"/>
+        </w:rPr>
+        <w:t xml:space="preserve"> the rendering pass requests a color from the scene in a specific direction.</w:t>
       </w:r>
     </w:p>
     <w:p>
@@ -11525,49 +11241,35 @@
           <w:rFonts w:eastAsiaTheme="minorEastAsia"/>
           <w:noProof/>
         </w:rPr>
-        <w:t>Th</w:t>
+        <w:t xml:space="preserve">These are vertex colors for face xy with z = 0 without interpolation. </w:t>
       </w:r>
       <w:r>
         <w:rPr>
           <w:rFonts w:eastAsiaTheme="minorEastAsia"/>
           <w:noProof/>
         </w:rPr>
-        <w:t xml:space="preserve">ese are vertex colors for </w:t>
-      </w:r>
+        <w:t>I only render Upper Left Vertex Color for each Quad in this case):</w:t>
+      </w:r>
+    </w:p>
+    <w:p>
+      <w:pPr>
+        <w:rPr>
+          <w:rFonts w:eastAsiaTheme="minorEastAsia"/>
+        </w:rPr>
+      </w:pPr>
       <w:r>
         <w:rPr>
           <w:rFonts w:eastAsiaTheme="minorEastAsia"/>
           <w:noProof/>
         </w:rPr>
-        <w:t>face xy with z = 0 without interpolation.</w:t>
-      </w:r>
-      <w:r>
-        <w:rPr>
-          <w:rFonts w:eastAsiaTheme="minorEastAsia"/>
-          <w:noProof/>
-        </w:rPr>
-        <w:t xml:space="preserve"> </w:t>
-      </w:r>
-    </w:p>
-    <w:p>
-      <w:pPr>
-        <w:rPr>
-          <w:rFonts w:eastAsiaTheme="minorEastAsia"/>
-        </w:rPr>
-      </w:pPr>
-      <w:r>
-        <w:rPr>
-          <w:rFonts w:eastAsiaTheme="minorEastAsia"/>
-          <w:noProof/>
-        </w:rPr>
         <w:drawing>
-          <wp:anchor distT="0" distB="0" distL="114300" distR="114300" simplePos="0" relativeHeight="251672576" behindDoc="1" locked="0" layoutInCell="1" allowOverlap="1" wp14:anchorId="35316038" wp14:editId="5C446062">
+          <wp:anchor distT="0" distB="0" distL="114300" distR="114300" simplePos="0" relativeHeight="251672576" behindDoc="1" locked="0" layoutInCell="1" allowOverlap="1" wp14:anchorId="35316038" wp14:editId="1E81352A">
             <wp:simplePos x="0" y="0"/>
             <wp:positionH relativeFrom="margin">
               <wp:align>center</wp:align>
             </wp:positionH>
             <wp:positionV relativeFrom="paragraph">
-              <wp:posOffset>185362</wp:posOffset>
+              <wp:posOffset>7620</wp:posOffset>
             </wp:positionV>
             <wp:extent cx="2957830" cy="2957830"/>
             <wp:effectExtent l="0" t="0" r="0" b="0"/>
@@ -11586,7 +11288,7 @@
                     </pic:cNvPicPr>
                   </pic:nvPicPr>
                   <pic:blipFill>
-                    <a:blip r:embed="rId11" cstate="print">
+                    <a:blip r:embed="rId12" cstate="print">
                       <a:extLst>
                         <a:ext uri="{28A0092B-C50C-407E-A947-70E740481C1C}">
                           <a14:useLocalDpi xmlns:a14="http://schemas.microsoft.com/office/drawing/2010/main" val="0"/>
@@ -11711,28 +11413,193 @@
         <w:rPr>
           <w:rFonts w:eastAsiaTheme="minorEastAsia"/>
         </w:rPr>
-        <w:t>Now with interpolation:</w:t>
-      </w:r>
-    </w:p>
-    <w:p>
-      <w:pPr>
-        <w:rPr>
-          <w:rFonts w:eastAsiaTheme="minorEastAsia"/>
-        </w:rPr>
-      </w:pPr>
-      <w:r>
-        <w:rPr>
-          <w:rFonts w:eastAsiaTheme="minorEastAsia"/>
+        <w:t xml:space="preserve">And this is face </w:t>
+      </w:r>
+      <w:proofErr w:type="spellStart"/>
+      <w:r>
+        <w:rPr>
+          <w:rFonts w:eastAsiaTheme="minorEastAsia"/>
+        </w:rPr>
+        <w:t>xz</w:t>
+      </w:r>
+      <w:proofErr w:type="spellEnd"/>
+      <w:r>
+        <w:rPr>
+          <w:rFonts w:eastAsiaTheme="minorEastAsia"/>
+        </w:rPr>
+        <w:t xml:space="preserve"> with y equal 0:</w:t>
+      </w:r>
+    </w:p>
+    <w:p>
+      <w:pPr>
+        <w:rPr>
+          <w:rFonts w:eastAsiaTheme="minorEastAsia"/>
+        </w:rPr>
+      </w:pPr>
+      <w:r>
+        <w:rPr>
           <w:noProof/>
         </w:rPr>
         <w:drawing>
-          <wp:anchor distT="0" distB="0" distL="114300" distR="114300" simplePos="0" relativeHeight="251675648" behindDoc="0" locked="0" layoutInCell="1" allowOverlap="1" wp14:anchorId="4ABE9A70" wp14:editId="0CABF854">
+          <wp:anchor distT="0" distB="0" distL="114300" distR="114300" simplePos="0" relativeHeight="251673600" behindDoc="0" locked="0" layoutInCell="1" allowOverlap="1" wp14:anchorId="037A6516" wp14:editId="653BEE50">
             <wp:simplePos x="0" y="0"/>
             <wp:positionH relativeFrom="margin">
               <wp:align>center</wp:align>
             </wp:positionH>
             <wp:positionV relativeFrom="paragraph">
-              <wp:posOffset>26670</wp:posOffset>
+              <wp:posOffset>10507</wp:posOffset>
+            </wp:positionV>
+            <wp:extent cx="3050540" cy="3048000"/>
+            <wp:effectExtent l="0" t="0" r="0" b="0"/>
+            <wp:wrapSquare wrapText="bothSides"/>
+            <wp:docPr id="14" name="Picture 14"/>
+            <wp:cNvGraphicFramePr>
+              <a:graphicFrameLocks xmlns:a="http://schemas.openxmlformats.org/drawingml/2006/main" noChangeAspect="1"/>
+            </wp:cNvGraphicFramePr>
+            <a:graphic xmlns:a="http://schemas.openxmlformats.org/drawingml/2006/main">
+              <a:graphicData uri="http://schemas.openxmlformats.org/drawingml/2006/picture">
+                <pic:pic xmlns:pic="http://schemas.openxmlformats.org/drawingml/2006/picture">
+                  <pic:nvPicPr>
+                    <pic:cNvPr id="1" name=""/>
+                    <pic:cNvPicPr/>
+                  </pic:nvPicPr>
+                  <pic:blipFill>
+                    <a:blip r:embed="rId13" cstate="print">
+                      <a:extLst>
+                        <a:ext uri="{28A0092B-C50C-407E-A947-70E740481C1C}">
+                          <a14:useLocalDpi xmlns:a14="http://schemas.microsoft.com/office/drawing/2010/main" val="0"/>
+                        </a:ext>
+                      </a:extLst>
+                    </a:blip>
+                    <a:stretch>
+                      <a:fillRect/>
+                    </a:stretch>
+                  </pic:blipFill>
+                  <pic:spPr>
+                    <a:xfrm>
+                      <a:off x="0" y="0"/>
+                      <a:ext cx="3050540" cy="3048000"/>
+                    </a:xfrm>
+                    <a:prstGeom prst="rect">
+                      <a:avLst/>
+                    </a:prstGeom>
+                  </pic:spPr>
+                </pic:pic>
+              </a:graphicData>
+            </a:graphic>
+            <wp14:sizeRelH relativeFrom="margin">
+              <wp14:pctWidth>0</wp14:pctWidth>
+            </wp14:sizeRelH>
+            <wp14:sizeRelV relativeFrom="margin">
+              <wp14:pctHeight>0</wp14:pctHeight>
+            </wp14:sizeRelV>
+          </wp:anchor>
+        </w:drawing>
+      </w:r>
+    </w:p>
+    <w:p>
+      <w:pPr>
+        <w:rPr>
+          <w:rFonts w:eastAsiaTheme="minorEastAsia"/>
+        </w:rPr>
+      </w:pPr>
+    </w:p>
+    <w:p>
+      <w:pPr>
+        <w:rPr>
+          <w:rFonts w:eastAsiaTheme="minorEastAsia"/>
+        </w:rPr>
+      </w:pPr>
+    </w:p>
+    <w:p>
+      <w:pPr>
+        <w:rPr>
+          <w:rFonts w:eastAsiaTheme="minorEastAsia"/>
+        </w:rPr>
+      </w:pPr>
+    </w:p>
+    <w:p>
+      <w:pPr>
+        <w:rPr>
+          <w:rFonts w:eastAsiaTheme="minorEastAsia"/>
+        </w:rPr>
+      </w:pPr>
+    </w:p>
+    <w:p>
+      <w:pPr>
+        <w:rPr>
+          <w:rFonts w:eastAsiaTheme="minorEastAsia"/>
+        </w:rPr>
+      </w:pPr>
+    </w:p>
+    <w:p>
+      <w:pPr>
+        <w:rPr>
+          <w:rFonts w:eastAsiaTheme="minorEastAsia"/>
+        </w:rPr>
+      </w:pPr>
+    </w:p>
+    <w:p>
+      <w:pPr>
+        <w:rPr>
+          <w:rFonts w:eastAsiaTheme="minorEastAsia"/>
+        </w:rPr>
+      </w:pPr>
+    </w:p>
+    <w:p>
+      <w:pPr>
+        <w:rPr>
+          <w:rFonts w:eastAsiaTheme="minorEastAsia"/>
+        </w:rPr>
+      </w:pPr>
+    </w:p>
+    <w:p>
+      <w:pPr>
+        <w:rPr>
+          <w:rFonts w:eastAsiaTheme="minorEastAsia"/>
+        </w:rPr>
+      </w:pPr>
+    </w:p>
+    <w:p>
+      <w:pPr>
+        <w:rPr>
+          <w:rFonts w:eastAsiaTheme="minorEastAsia"/>
+        </w:rPr>
+      </w:pPr>
+    </w:p>
+    <w:p>
+      <w:pPr>
+        <w:rPr>
+          <w:rFonts w:eastAsiaTheme="minorEastAsia"/>
+        </w:rPr>
+      </w:pPr>
+      <w:r>
+        <w:rPr>
+          <w:rFonts w:eastAsiaTheme="minorEastAsia"/>
+        </w:rPr>
+        <w:lastRenderedPageBreak/>
+        <w:t>Now with interpolation respectively:</w:t>
+      </w:r>
+    </w:p>
+    <w:p>
+      <w:pPr>
+        <w:rPr>
+          <w:rFonts w:eastAsiaTheme="minorEastAsia"/>
+        </w:rPr>
+      </w:pPr>
+      <w:r>
+        <w:rPr>
+          <w:rFonts w:eastAsiaTheme="minorEastAsia"/>
+          <w:noProof/>
+        </w:rPr>
+        <w:drawing>
+          <wp:anchor distT="0" distB="0" distL="114300" distR="114300" simplePos="0" relativeHeight="251675648" behindDoc="0" locked="0" layoutInCell="1" allowOverlap="1" wp14:anchorId="4ABE9A70" wp14:editId="332792E3">
+            <wp:simplePos x="0" y="0"/>
+            <wp:positionH relativeFrom="margin">
+              <wp:align>center</wp:align>
+            </wp:positionH>
+            <wp:positionV relativeFrom="paragraph">
+              <wp:posOffset>3175</wp:posOffset>
             </wp:positionV>
             <wp:extent cx="2985135" cy="2985135"/>
             <wp:effectExtent l="0" t="0" r="5715" b="5715"/>
@@ -11751,7 +11618,7 @@
                     </pic:cNvPicPr>
                   </pic:nvPicPr>
                   <pic:blipFill>
-                    <a:blip r:embed="rId12" cstate="print">
+                    <a:blip r:embed="rId14" cstate="print">
                       <a:extLst>
                         <a:ext uri="{28A0092B-C50C-407E-A947-70E740481C1C}">
                           <a14:useLocalDpi xmlns:a14="http://schemas.microsoft.com/office/drawing/2010/main" val="0"/>
@@ -11872,201 +11739,29 @@
           <w:rFonts w:eastAsiaTheme="minorEastAsia"/>
         </w:rPr>
       </w:pPr>
-      <w:r>
-        <w:rPr>
-          <w:rFonts w:eastAsiaTheme="minorEastAsia"/>
-        </w:rPr>
-        <w:lastRenderedPageBreak/>
-        <w:t xml:space="preserve">And this is face </w:t>
-      </w:r>
-      <w:proofErr w:type="spellStart"/>
-      <w:r>
-        <w:rPr>
-          <w:rFonts w:eastAsiaTheme="minorEastAsia"/>
-        </w:rPr>
-        <w:t>xz</w:t>
-      </w:r>
-      <w:proofErr w:type="spellEnd"/>
-      <w:r>
-        <w:rPr>
-          <w:rFonts w:eastAsiaTheme="minorEastAsia"/>
-        </w:rPr>
-        <w:t xml:space="preserve"> with y equal 0:</w:t>
-      </w:r>
-    </w:p>
-    <w:p>
-      <w:pPr>
-        <w:rPr>
-          <w:rFonts w:eastAsiaTheme="minorEastAsia"/>
-        </w:rPr>
-      </w:pPr>
-      <w:r>
-        <w:rPr>
+    </w:p>
+    <w:p>
+      <w:pPr>
+        <w:rPr>
+          <w:rFonts w:eastAsiaTheme="minorEastAsia"/>
+        </w:rPr>
+      </w:pPr>
+      <w:r>
+        <w:rPr>
+          <w:rFonts w:eastAsiaTheme="minorEastAsia"/>
           <w:noProof/>
         </w:rPr>
         <w:drawing>
-          <wp:anchor distT="0" distB="0" distL="114300" distR="114300" simplePos="0" relativeHeight="251673600" behindDoc="0" locked="0" layoutInCell="1" allowOverlap="1" wp14:anchorId="037A6516" wp14:editId="05FC483E">
+          <wp:anchor distT="0" distB="0" distL="114300" distR="114300" simplePos="0" relativeHeight="251674624" behindDoc="0" locked="0" layoutInCell="1" allowOverlap="1" wp14:anchorId="693299F1" wp14:editId="6F023802">
             <wp:simplePos x="0" y="0"/>
             <wp:positionH relativeFrom="margin">
               <wp:align>center</wp:align>
             </wp:positionH>
             <wp:positionV relativeFrom="paragraph">
-              <wp:posOffset>170699</wp:posOffset>
+              <wp:posOffset>4445</wp:posOffset>
             </wp:positionV>
-            <wp:extent cx="3352800" cy="3349625"/>
-            <wp:effectExtent l="0" t="0" r="0" b="3175"/>
-            <wp:wrapSquare wrapText="bothSides"/>
-            <wp:docPr id="14" name="Picture 14"/>
-            <wp:cNvGraphicFramePr>
-              <a:graphicFrameLocks xmlns:a="http://schemas.openxmlformats.org/drawingml/2006/main" noChangeAspect="1"/>
-            </wp:cNvGraphicFramePr>
-            <a:graphic xmlns:a="http://schemas.openxmlformats.org/drawingml/2006/main">
-              <a:graphicData uri="http://schemas.openxmlformats.org/drawingml/2006/picture">
-                <pic:pic xmlns:pic="http://schemas.openxmlformats.org/drawingml/2006/picture">
-                  <pic:nvPicPr>
-                    <pic:cNvPr id="1" name=""/>
-                    <pic:cNvPicPr/>
-                  </pic:nvPicPr>
-                  <pic:blipFill>
-                    <a:blip r:embed="rId13" cstate="print">
-                      <a:extLst>
-                        <a:ext uri="{28A0092B-C50C-407E-A947-70E740481C1C}">
-                          <a14:useLocalDpi xmlns:a14="http://schemas.microsoft.com/office/drawing/2010/main" val="0"/>
-                        </a:ext>
-                      </a:extLst>
-                    </a:blip>
-                    <a:stretch>
-                      <a:fillRect/>
-                    </a:stretch>
-                  </pic:blipFill>
-                  <pic:spPr>
-                    <a:xfrm>
-                      <a:off x="0" y="0"/>
-                      <a:ext cx="3352800" cy="3349625"/>
-                    </a:xfrm>
-                    <a:prstGeom prst="rect">
-                      <a:avLst/>
-                    </a:prstGeom>
-                  </pic:spPr>
-                </pic:pic>
-              </a:graphicData>
-            </a:graphic>
-            <wp14:sizeRelH relativeFrom="margin">
-              <wp14:pctWidth>0</wp14:pctWidth>
-            </wp14:sizeRelH>
-            <wp14:sizeRelV relativeFrom="margin">
-              <wp14:pctHeight>0</wp14:pctHeight>
-            </wp14:sizeRelV>
-          </wp:anchor>
-        </w:drawing>
-      </w:r>
-    </w:p>
-    <w:p>
-      <w:pPr>
-        <w:rPr>
-          <w:rFonts w:eastAsiaTheme="minorEastAsia"/>
-        </w:rPr>
-      </w:pPr>
-    </w:p>
-    <w:p>
-      <w:pPr>
-        <w:rPr>
-          <w:rFonts w:eastAsiaTheme="minorEastAsia"/>
-        </w:rPr>
-      </w:pPr>
-    </w:p>
-    <w:p>
-      <w:pPr>
-        <w:rPr>
-          <w:rFonts w:eastAsiaTheme="minorEastAsia"/>
-        </w:rPr>
-      </w:pPr>
-    </w:p>
-    <w:p>
-      <w:pPr>
-        <w:rPr>
-          <w:rFonts w:eastAsiaTheme="minorEastAsia"/>
-        </w:rPr>
-      </w:pPr>
-    </w:p>
-    <w:p>
-      <w:pPr>
-        <w:rPr>
-          <w:rFonts w:eastAsiaTheme="minorEastAsia"/>
-        </w:rPr>
-      </w:pPr>
-    </w:p>
-    <w:p>
-      <w:pPr>
-        <w:rPr>
-          <w:rFonts w:eastAsiaTheme="minorEastAsia"/>
-        </w:rPr>
-      </w:pPr>
-    </w:p>
-    <w:p>
-      <w:pPr>
-        <w:rPr>
-          <w:rFonts w:eastAsiaTheme="minorEastAsia"/>
-        </w:rPr>
-      </w:pPr>
-    </w:p>
-    <w:p>
-      <w:pPr>
-        <w:rPr>
-          <w:rFonts w:eastAsiaTheme="minorEastAsia"/>
-        </w:rPr>
-      </w:pPr>
-    </w:p>
-    <w:p>
-      <w:pPr>
-        <w:rPr>
-          <w:rFonts w:eastAsiaTheme="minorEastAsia"/>
-        </w:rPr>
-      </w:pPr>
-    </w:p>
-    <w:p>
-      <w:pPr>
-        <w:rPr>
-          <w:rFonts w:eastAsiaTheme="minorEastAsia"/>
-        </w:rPr>
-      </w:pPr>
-    </w:p>
-    <w:p>
-      <w:pPr>
-        <w:rPr>
-          <w:rFonts w:eastAsiaTheme="minorEastAsia"/>
-        </w:rPr>
-      </w:pPr>
-    </w:p>
-    <w:p>
-      <w:pPr>
-        <w:rPr>
-          <w:rFonts w:eastAsiaTheme="minorEastAsia"/>
-        </w:rPr>
-      </w:pPr>
-    </w:p>
-    <w:p>
-      <w:pPr>
-        <w:rPr>
-          <w:rFonts w:eastAsiaTheme="minorEastAsia"/>
-        </w:rPr>
-      </w:pPr>
-      <w:r>
-        <w:rPr>
-          <w:rFonts w:eastAsiaTheme="minorEastAsia"/>
-          <w:noProof/>
-        </w:rPr>
-        <w:drawing>
-          <wp:anchor distT="0" distB="0" distL="114300" distR="114300" simplePos="0" relativeHeight="251674624" behindDoc="0" locked="0" layoutInCell="1" allowOverlap="1" wp14:anchorId="693299F1" wp14:editId="63FF0050">
-            <wp:simplePos x="0" y="0"/>
-            <wp:positionH relativeFrom="margin">
-              <wp:align>center</wp:align>
-            </wp:positionH>
-            <wp:positionV relativeFrom="paragraph">
-              <wp:posOffset>413039</wp:posOffset>
-            </wp:positionV>
-            <wp:extent cx="3470275" cy="3470275"/>
-            <wp:effectExtent l="0" t="0" r="0" b="0"/>
+            <wp:extent cx="3020060" cy="3020060"/>
+            <wp:effectExtent l="0" t="0" r="8890" b="8890"/>
             <wp:wrapSquare wrapText="bothSides"/>
             <wp:docPr id="15" name="Picture 15"/>
             <wp:cNvGraphicFramePr>
@@ -12082,7 +11777,7 @@
                     </pic:cNvPicPr>
                   </pic:nvPicPr>
                   <pic:blipFill>
-                    <a:blip r:embed="rId14" cstate="print">
+                    <a:blip r:embed="rId15" cstate="print">
                       <a:extLst>
                         <a:ext uri="{28A0092B-C50C-407E-A947-70E740481C1C}">
                           <a14:useLocalDpi xmlns:a14="http://schemas.microsoft.com/office/drawing/2010/main" val="0"/>
@@ -12097,7 +11792,7 @@
                   <pic:spPr bwMode="auto">
                     <a:xfrm>
                       <a:off x="0" y="0"/>
-                      <a:ext cx="3470275" cy="3470275"/>
+                      <a:ext cx="3020060" cy="3020060"/>
                     </a:xfrm>
                     <a:prstGeom prst="rect">
                       <a:avLst/>
@@ -12119,109 +11814,104 @@
           </wp:anchor>
         </w:drawing>
       </w:r>
-      <w:r>
-        <w:rPr>
-          <w:rFonts w:eastAsiaTheme="minorEastAsia"/>
-        </w:rPr>
-        <w:t>Now with interpolation</w:t>
-      </w:r>
-      <w:r>
-        <w:rPr>
-          <w:rFonts w:eastAsiaTheme="minorEastAsia"/>
-        </w:rPr>
-        <w:t>:</w:t>
-      </w:r>
-    </w:p>
-    <w:p>
-      <w:pPr>
-        <w:rPr>
-          <w:rFonts w:eastAsiaTheme="minorEastAsia"/>
-        </w:rPr>
-      </w:pPr>
-    </w:p>
-    <w:p>
-      <w:pPr>
-        <w:rPr>
-          <w:rFonts w:eastAsiaTheme="minorEastAsia"/>
-        </w:rPr>
-      </w:pPr>
-    </w:p>
-    <w:p>
-      <w:pPr>
-        <w:rPr>
-          <w:rFonts w:eastAsiaTheme="minorEastAsia"/>
-        </w:rPr>
-      </w:pPr>
-    </w:p>
-    <w:p>
-      <w:pPr>
-        <w:rPr>
-          <w:rFonts w:eastAsiaTheme="minorEastAsia"/>
-        </w:rPr>
-      </w:pPr>
-    </w:p>
-    <w:p>
-      <w:pPr>
-        <w:rPr>
-          <w:rFonts w:eastAsiaTheme="minorEastAsia"/>
-        </w:rPr>
-      </w:pPr>
-    </w:p>
-    <w:p>
-      <w:pPr>
-        <w:rPr>
-          <w:rFonts w:eastAsiaTheme="minorEastAsia"/>
-        </w:rPr>
-      </w:pPr>
-    </w:p>
-    <w:p>
-      <w:pPr>
-        <w:rPr>
-          <w:rFonts w:eastAsiaTheme="minorEastAsia"/>
-        </w:rPr>
-      </w:pPr>
-    </w:p>
-    <w:p>
-      <w:pPr>
-        <w:rPr>
-          <w:rFonts w:eastAsiaTheme="minorEastAsia"/>
-        </w:rPr>
-      </w:pPr>
-    </w:p>
-    <w:p>
-      <w:pPr>
-        <w:rPr>
-          <w:rFonts w:eastAsiaTheme="minorEastAsia"/>
-        </w:rPr>
-      </w:pPr>
-    </w:p>
-    <w:p>
-      <w:pPr>
-        <w:rPr>
-          <w:rFonts w:eastAsiaTheme="minorEastAsia"/>
-        </w:rPr>
-      </w:pPr>
-    </w:p>
-    <w:p>
-      <w:pPr>
-        <w:rPr>
-          <w:rFonts w:eastAsiaTheme="minorEastAsia"/>
-        </w:rPr>
-      </w:pPr>
-    </w:p>
-    <w:p>
-      <w:pPr>
-        <w:rPr>
-          <w:rFonts w:eastAsiaTheme="minorEastAsia"/>
-        </w:rPr>
-      </w:pPr>
-    </w:p>
-    <w:p>
-      <w:pPr>
-        <w:rPr>
-          <w:rFonts w:eastAsiaTheme="minorEastAsia"/>
-        </w:rPr>
-      </w:pPr>
+    </w:p>
+    <w:p>
+      <w:pPr>
+        <w:rPr>
+          <w:rFonts w:eastAsiaTheme="minorEastAsia"/>
+        </w:rPr>
+      </w:pPr>
+    </w:p>
+    <w:p>
+      <w:pPr>
+        <w:rPr>
+          <w:rFonts w:eastAsiaTheme="minorEastAsia"/>
+        </w:rPr>
+      </w:pPr>
+    </w:p>
+    <w:p>
+      <w:pPr>
+        <w:rPr>
+          <w:rFonts w:eastAsiaTheme="minorEastAsia"/>
+        </w:rPr>
+      </w:pPr>
+    </w:p>
+    <w:p>
+      <w:pPr>
+        <w:rPr>
+          <w:rFonts w:eastAsiaTheme="minorEastAsia"/>
+        </w:rPr>
+      </w:pPr>
+    </w:p>
+    <w:p>
+      <w:pPr>
+        <w:rPr>
+          <w:rFonts w:eastAsiaTheme="minorEastAsia"/>
+        </w:rPr>
+      </w:pPr>
+    </w:p>
+    <w:p>
+      <w:pPr>
+        <w:rPr>
+          <w:rFonts w:eastAsiaTheme="minorEastAsia"/>
+        </w:rPr>
+      </w:pPr>
+    </w:p>
+    <w:p>
+      <w:pPr>
+        <w:rPr>
+          <w:rFonts w:eastAsiaTheme="minorEastAsia"/>
+        </w:rPr>
+      </w:pPr>
+    </w:p>
+    <w:p>
+      <w:pPr>
+        <w:rPr>
+          <w:rFonts w:eastAsiaTheme="minorEastAsia"/>
+        </w:rPr>
+      </w:pPr>
+    </w:p>
+    <w:p>
+      <w:pPr>
+        <w:rPr>
+          <w:rFonts w:eastAsiaTheme="minorEastAsia"/>
+        </w:rPr>
+      </w:pPr>
+    </w:p>
+    <w:p>
+      <w:pPr>
+        <w:rPr>
+          <w:rFonts w:eastAsiaTheme="minorEastAsia"/>
+        </w:rPr>
+      </w:pPr>
+    </w:p>
+    <w:p>
+      <w:pPr>
+        <w:rPr>
+          <w:rFonts w:eastAsiaTheme="minorEastAsia"/>
+        </w:rPr>
+      </w:pPr>
+    </w:p>
+    <w:p>
+      <w:pPr>
+        <w:rPr>
+          <w:rFonts w:eastAsiaTheme="minorEastAsia"/>
+        </w:rPr>
+      </w:pPr>
+    </w:p>
+    <w:p>
+      <w:pPr>
+        <w:rPr>
+          <w:rFonts w:eastAsiaTheme="minorEastAsia"/>
+        </w:rPr>
+      </w:pPr>
+      <w:r>
+        <w:rPr>
+          <w:rFonts w:eastAsiaTheme="minorEastAsia"/>
+        </w:rPr>
+        <w:lastRenderedPageBreak/>
+        <w:t>The radiosity solution is view-independent, therefore changing the view position does not need a new computation of radiosities nor form factors.</w:t>
+      </w:r>
     </w:p>
     <w:p>
       <w:pPr>
@@ -12234,15 +11924,14 @@
           <w:rFonts w:eastAsiaTheme="minorEastAsia"/>
           <w:noProof/>
         </w:rPr>
-        <w:lastRenderedPageBreak/>
         <w:drawing>
-          <wp:anchor distT="0" distB="0" distL="114300" distR="114300" simplePos="0" relativeHeight="251676672" behindDoc="0" locked="0" layoutInCell="1" allowOverlap="1" wp14:anchorId="4D8F887F" wp14:editId="32D38BF5">
+          <wp:anchor distT="0" distB="0" distL="114300" distR="114300" simplePos="0" relativeHeight="251676672" behindDoc="0" locked="0" layoutInCell="1" allowOverlap="1" wp14:anchorId="4D8F887F" wp14:editId="34A8DAD2">
             <wp:simplePos x="0" y="0"/>
-            <wp:positionH relativeFrom="column">
-              <wp:posOffset>228600</wp:posOffset>
+            <wp:positionH relativeFrom="margin">
+              <wp:align>right</wp:align>
             </wp:positionH>
             <wp:positionV relativeFrom="paragraph">
-              <wp:posOffset>505691</wp:posOffset>
+              <wp:posOffset>290426</wp:posOffset>
             </wp:positionV>
             <wp:extent cx="5936615" cy="5936615"/>
             <wp:effectExtent l="0" t="0" r="6985" b="6985"/>
@@ -12261,7 +11950,7 @@
                     </pic:cNvPicPr>
                   </pic:nvPicPr>
                   <pic:blipFill>
-                    <a:blip r:embed="rId15">
+                    <a:blip r:embed="rId16">
                       <a:extLst>
                         <a:ext uri="{28A0092B-C50C-407E-A947-70E740481C1C}">
                           <a14:useLocalDpi xmlns:a14="http://schemas.microsoft.com/office/drawing/2010/main" val="0"/>
@@ -12292,19 +11981,6 @@
           </wp:anchor>
         </w:drawing>
       </w:r>
-      <w:r>
-        <w:rPr>
-          <w:rFonts w:eastAsiaTheme="minorEastAsia"/>
-        </w:rPr>
-        <w:t>And this is the final image using perspective projector:</w:t>
-      </w:r>
-    </w:p>
-    <w:p>
-      <w:pPr>
-        <w:rPr>
-          <w:rFonts w:eastAsiaTheme="minorEastAsia"/>
-        </w:rPr>
-      </w:pPr>
     </w:p>
     <w:p>
       <w:pPr>
@@ -12326,13 +12002,71 @@
         <w:t>The Mesh is generated procedurally, for this image I used 10 elements per face side, each face side is 10 units long.</w:t>
       </w:r>
     </w:p>
+    <w:p>
+      <w:pPr>
+        <w:rPr>
+          <w:rFonts w:eastAsiaTheme="minorEastAsia"/>
+        </w:rPr>
+      </w:pPr>
+    </w:p>
+    <w:p>
+      <w:pPr>
+        <w:rPr>
+          <w:rFonts w:eastAsiaTheme="minorEastAsia"/>
+        </w:rPr>
+      </w:pPr>
+    </w:p>
+    <w:p>
+      <w:pPr>
+        <w:rPr>
+          <w:rFonts w:eastAsiaTheme="minorEastAsia"/>
+        </w:rPr>
+      </w:pPr>
+      <w:r>
+        <w:rPr>
+          <w:rFonts w:eastAsiaTheme="minorEastAsia"/>
+        </w:rPr>
+        <w:lastRenderedPageBreak/>
+        <w:t>Bibliography:</w:t>
+      </w:r>
+    </w:p>
+    <w:p>
+      <w:pPr>
+        <w:pStyle w:val="ListParagraph"/>
+        <w:numPr>
+          <w:ilvl w:val="0"/>
+          <w:numId w:val="1"/>
+        </w:numPr>
+        <w:rPr>
+          <w:rFonts w:eastAsiaTheme="minorEastAsia"/>
+        </w:rPr>
+      </w:pPr>
+      <w:r>
+        <w:rPr>
+          <w:rFonts w:eastAsiaTheme="minorEastAsia"/>
+        </w:rPr>
+        <w:t>M.F. Cohen and J.R. Wallace. Radiosity and Realistic Image Synthesis. Boston, MA: Academic Press Professional, 1993.</w:t>
+      </w:r>
+    </w:p>
+    <w:p>
+      <w:pPr>
+        <w:pStyle w:val="ListParagraph"/>
+        <w:numPr>
+          <w:ilvl w:val="0"/>
+          <w:numId w:val="1"/>
+        </w:numPr>
+        <w:rPr>
+          <w:rFonts w:eastAsiaTheme="minorEastAsia"/>
+        </w:rPr>
+      </w:pPr>
+    </w:p>
     <w:sectPr>
-      <w:headerReference w:type="even" r:id="rId16"/>
-      <w:headerReference w:type="default" r:id="rId17"/>
-      <w:footerReference w:type="even" r:id="rId18"/>
-      <w:footerReference w:type="default" r:id="rId19"/>
-      <w:headerReference w:type="first" r:id="rId20"/>
-      <w:footerReference w:type="first" r:id="rId21"/>
+      <w:headerReference w:type="even" r:id="rId17"/>
+      <w:headerReference w:type="default" r:id="rId18"/>
+      <w:footerReference w:type="even" r:id="rId19"/>
+      <w:footerReference w:type="default" r:id="rId20"/>
+      <w:headerReference w:type="first" r:id="rId21"/>
+      <w:footerReference w:type="first" r:id="rId22"/>
       <w:pgSz w:w="12240" w:h="15840"/>
       <w:pgMar w:top="1440" w:right="1440" w:bottom="1440" w:left="1440" w:header="720" w:footer="720" w:gutter="0"/>
       <w:cols w:space="720"/>
@@ -12593,6 +12327,103 @@
     </w:pPr>
   </w:p>
 </w:hdr>
+</file>
+
+<file path=word/numbering.xml><?xml version="1.0" encoding="utf-8"?>
+<w:numbering xmlns:wpc="http://schemas.microsoft.com/office/word/2010/wordprocessingCanvas" xmlns:cx="http://schemas.microsoft.com/office/drawing/2014/chartex" xmlns:cx1="http://schemas.microsoft.com/office/drawing/2015/9/8/chartex" xmlns:cx2="http://schemas.microsoft.com/office/drawing/2015/10/21/chartex" xmlns:cx3="http://schemas.microsoft.com/office/drawing/2016/5/9/chartex" xmlns:cx4="http://schemas.microsoft.com/office/drawing/2016/5/10/chartex" xmlns:cx5="http://schemas.microsoft.com/office/drawing/2016/5/11/chartex" xmlns:cx6="http://schemas.microsoft.com/office/drawing/2016/5/12/chartex" xmlns:cx7="http://schemas.microsoft.com/office/drawing/2016/5/13/chartex" xmlns:cx8="http://schemas.microsoft.com/office/drawing/2016/5/14/chartex" xmlns:mc="http://schemas.openxmlformats.org/markup-compatibility/2006" xmlns:aink="http://schemas.microsoft.com/office/drawing/2016/ink" xmlns:am3d="http://schemas.microsoft.com/office/drawing/2017/model3d" xmlns:o="urn:schemas-microsoft-com:office:office" xmlns:r="http://schemas.openxmlformats.org/officeDocument/2006/relationships" xmlns:m="http://schemas.openxmlformats.org/officeDocument/2006/math" xmlns:v="urn:schemas-microsoft-com:vml" xmlns:wp14="http://schemas.microsoft.com/office/word/2010/wordprocessingDrawing" xmlns:wp="http://schemas.openxmlformats.org/drawingml/2006/wordprocessingDrawing" xmlns:w10="urn:schemas-microsoft-com:office:word" xmlns:w="http://schemas.openxmlformats.org/wordprocessingml/2006/main" xmlns:w14="http://schemas.microsoft.com/office/word/2010/wordml" xmlns:w15="http://schemas.microsoft.com/office/word/2012/wordml" xmlns:w16cex="http://schemas.microsoft.com/office/word/2018/wordml/cex" xmlns:w16cid="http://schemas.microsoft.com/office/word/2016/wordml/cid" xmlns:w16="http://schemas.microsoft.com/office/word/2018/wordml" xmlns:w16se="http://schemas.microsoft.com/office/word/2015/wordml/symex" xmlns:wpg="http://schemas.microsoft.com/office/word/2010/wordprocessingGroup" xmlns:wpi="http://schemas.microsoft.com/office/word/2010/wordprocessingInk" xmlns:wne="http://schemas.microsoft.com/office/word/2006/wordml" xmlns:wps="http://schemas.microsoft.com/office/word/2010/wordprocessingShape" mc:Ignorable="w14 w15 w16se w16cid w16 w16cex wp14">
+  <w:abstractNum w:abstractNumId="0" w15:restartNumberingAfterBreak="0">
+    <w:nsid w:val="3C084505"/>
+    <w:multiLevelType w:val="hybridMultilevel"/>
+    <w:tmpl w:val="486CBEE2"/>
+    <w:lvl w:ilvl="0" w:tplc="0409000F">
+      <w:start w:val="1"/>
+      <w:numFmt w:val="decimal"/>
+      <w:lvlText w:val="%1."/>
+      <w:lvlJc w:val="left"/>
+      <w:pPr>
+        <w:ind w:left="720" w:hanging="360"/>
+      </w:pPr>
+      <w:rPr>
+        <w:rFonts w:hint="default"/>
+      </w:rPr>
+    </w:lvl>
+    <w:lvl w:ilvl="1" w:tplc="04090019" w:tentative="1">
+      <w:start w:val="1"/>
+      <w:numFmt w:val="lowerLetter"/>
+      <w:lvlText w:val="%2."/>
+      <w:lvlJc w:val="left"/>
+      <w:pPr>
+        <w:ind w:left="1440" w:hanging="360"/>
+      </w:pPr>
+    </w:lvl>
+    <w:lvl w:ilvl="2" w:tplc="0409001B" w:tentative="1">
+      <w:start w:val="1"/>
+      <w:numFmt w:val="lowerRoman"/>
+      <w:lvlText w:val="%3."/>
+      <w:lvlJc w:val="right"/>
+      <w:pPr>
+        <w:ind w:left="2160" w:hanging="180"/>
+      </w:pPr>
+    </w:lvl>
+    <w:lvl w:ilvl="3" w:tplc="0409000F" w:tentative="1">
+      <w:start w:val="1"/>
+      <w:numFmt w:val="decimal"/>
+      <w:lvlText w:val="%4."/>
+      <w:lvlJc w:val="left"/>
+      <w:pPr>
+        <w:ind w:left="2880" w:hanging="360"/>
+      </w:pPr>
+    </w:lvl>
+    <w:lvl w:ilvl="4" w:tplc="04090019" w:tentative="1">
+      <w:start w:val="1"/>
+      <w:numFmt w:val="lowerLetter"/>
+      <w:lvlText w:val="%5."/>
+      <w:lvlJc w:val="left"/>
+      <w:pPr>
+        <w:ind w:left="3600" w:hanging="360"/>
+      </w:pPr>
+    </w:lvl>
+    <w:lvl w:ilvl="5" w:tplc="0409001B" w:tentative="1">
+      <w:start w:val="1"/>
+      <w:numFmt w:val="lowerRoman"/>
+      <w:lvlText w:val="%6."/>
+      <w:lvlJc w:val="right"/>
+      <w:pPr>
+        <w:ind w:left="4320" w:hanging="180"/>
+      </w:pPr>
+    </w:lvl>
+    <w:lvl w:ilvl="6" w:tplc="0409000F" w:tentative="1">
+      <w:start w:val="1"/>
+      <w:numFmt w:val="decimal"/>
+      <w:lvlText w:val="%7."/>
+      <w:lvlJc w:val="left"/>
+      <w:pPr>
+        <w:ind w:left="5040" w:hanging="360"/>
+      </w:pPr>
+    </w:lvl>
+    <w:lvl w:ilvl="7" w:tplc="04090019" w:tentative="1">
+      <w:start w:val="1"/>
+      <w:numFmt w:val="lowerLetter"/>
+      <w:lvlText w:val="%8."/>
+      <w:lvlJc w:val="left"/>
+      <w:pPr>
+        <w:ind w:left="5760" w:hanging="360"/>
+      </w:pPr>
+    </w:lvl>
+    <w:lvl w:ilvl="8" w:tplc="0409001B" w:tentative="1">
+      <w:start w:val="1"/>
+      <w:numFmt w:val="lowerRoman"/>
+      <w:lvlText w:val="%9."/>
+      <w:lvlJc w:val="right"/>
+      <w:pPr>
+        <w:ind w:left="6480" w:hanging="180"/>
+      </w:pPr>
+    </w:lvl>
+  </w:abstractNum>
+  <w:num w:numId="1">
+    <w:abstractNumId w:val="0"/>
+  </w:num>
+</w:numbering>
 </file>
 
 <file path=word/styles.xml><?xml version="1.0" encoding="utf-8"?>
@@ -13193,6 +13024,17 @@
       </w:tblBorders>
     </w:tblPr>
   </w:style>
+  <w:style w:type="paragraph" w:styleId="ListParagraph">
+    <w:name w:val="List Paragraph"/>
+    <w:basedOn w:val="Normal"/>
+    <w:uiPriority w:val="34"/>
+    <w:qFormat/>
+    <w:rsid w:val="00966C53"/>
+    <w:pPr>
+      <w:ind w:left="720"/>
+      <w:contextualSpacing/>
+    </w:pPr>
+  </w:style>
 </w:styles>
 </file>
 

</xml_diff>